<commit_message>
referenties aangepast en opgeschoond
</commit_message>
<xml_diff>
--- a/docx/001biographies.docx
+++ b/docx/001biographies.docx
@@ -6,16 +6,18 @@
       <w:pPr>
         <w:pStyle w:val="Standard"/>
         <w:rPr>
-          <w:b/>
-        </w:rPr>
-      </w:pPr>
-      <w:r>
-        <w:rPr>
-          <w:b/>
+          <w:rStyle w:val="Strong"/>
+        </w:rPr>
+      </w:pPr>
+      <w:bookmarkStart w:id="0" w:name="_GoBack"/>
+      <w:r>
+        <w:rPr>
+          <w:rStyle w:val="Strong"/>
         </w:rPr>
         <w:t>BIOGRAPHIES</w:t>
       </w:r>
     </w:p>
+    <w:bookmarkEnd w:id="0"/>
     <w:p>
       <w:pPr>
         <w:spacing w:line="240" w:lineRule="auto"/>
@@ -456,37 +458,37 @@
       <w:pPr>
         <w:pStyle w:val="Standard"/>
         <w:rPr>
+          <w:rFonts w:eastAsia="MingLiU" w:hint="eastAsia"/>
+          <w:color w:val="000000"/>
+        </w:rPr>
+      </w:pPr>
+      <w:r>
+        <w:rPr>
           <w:rFonts w:eastAsia="MingLiU"/>
-          <w:color w:val="000000"/>
-        </w:rPr>
-      </w:pPr>
+          <w:b/>
+          <w:color w:val="000000"/>
+        </w:rPr>
+        <w:t>Tyng-Ruey Chuang</w:t>
+      </w:r>
       <w:r>
         <w:rPr>
           <w:rFonts w:eastAsia="MingLiU"/>
-          <w:b/>
-          <w:color w:val="000000"/>
-        </w:rPr>
-        <w:t>Tyng-Ruey Chuang</w:t>
+          <w:color w:val="000000"/>
+        </w:rPr>
+        <w:t xml:space="preserve"> is an Associate Research Fellow at the Institute of Information Science, Academia Sinica (Taipei, Taiwan) with a joint appointment at both the Research Center for Information Technology Innovation and the Research Center for Humanities and Social Sciences. He was trained as a computer scientist (PhD, NYU 1993) and has been working with ecologists, historians and legal scholars to make better use of research data. He serves </w:t>
       </w:r>
       <w:r>
         <w:rPr>
           <w:rFonts w:eastAsia="MingLiU"/>
           <w:color w:val="000000"/>
         </w:rPr>
-        <w:t xml:space="preserve"> is an Associate Research Fellow at the Institute of Information Science, Academia Sinica (Taipei, Taiwan) with a joint appointment at both the Research Center for Information Technology Innovation and the Research Center for Humanities and Social Sciences. He was trained as a computer scientist (PhD, NYU 1993) and has been working with ecologists, historians and legal scholars to make better use of research data. He serves </w:t>
+        <w:t>o</w:t>
       </w:r>
       <w:r>
         <w:rPr>
           <w:rFonts w:eastAsia="MingLiU"/>
           <w:color w:val="000000"/>
         </w:rPr>
-        <w:t>o</w:t>
-      </w:r>
-      <w:r>
-        <w:rPr>
-          <w:rFonts w:eastAsia="MingLiU"/>
-          <w:color w:val="000000"/>
-        </w:rPr>
         <w:t>n the Executive Committee of CODATA (The Committee on Data for Science and Technology) at the International Science Council. He is also a member of CODATA's International Data Policy Committee.</w:t>
       </w:r>
     </w:p>
@@ -494,16 +496,16 @@
       <w:pPr>
         <w:pStyle w:val="Standard"/>
         <w:rPr>
-          <w:rFonts w:eastAsia="MingLiU"/>
-          <w:color w:val="000000"/>
-        </w:rPr>
-      </w:pPr>
-    </w:p>
-    <w:p>
-      <w:pPr>
-        <w:pStyle w:val="Standard"/>
-        <w:rPr>
-          <w:rFonts w:eastAsia="MingLiU"/>
+          <w:rFonts w:eastAsia="MingLiU" w:hint="eastAsia"/>
+          <w:color w:val="000000"/>
+        </w:rPr>
+      </w:pPr>
+    </w:p>
+    <w:p>
+      <w:pPr>
+        <w:pStyle w:val="Standard"/>
+        <w:rPr>
+          <w:rFonts w:eastAsia="MingLiU" w:hint="eastAsia"/>
           <w:color w:val="000000"/>
         </w:rPr>
       </w:pPr>
@@ -574,35 +576,35 @@
       <w:pPr>
         <w:pStyle w:val="Standard"/>
         <w:rPr>
+          <w:rFonts w:eastAsia="MingLiU" w:hint="eastAsia"/>
+          <w:b/>
+          <w:color w:val="000000"/>
+        </w:rPr>
+      </w:pPr>
+    </w:p>
+    <w:p>
+      <w:pPr>
+        <w:pStyle w:val="Standard"/>
+        <w:rPr>
+          <w:rFonts w:eastAsia="MingLiU" w:hint="eastAsia"/>
+          <w:color w:val="000000"/>
+          <w:lang w:val="en-GB"/>
+        </w:rPr>
+      </w:pPr>
+      <w:r>
+        <w:rPr>
           <w:rFonts w:eastAsia="MingLiU"/>
           <w:b/>
           <w:color w:val="000000"/>
         </w:rPr>
-      </w:pPr>
-    </w:p>
-    <w:p>
-      <w:pPr>
-        <w:pStyle w:val="Standard"/>
+        <w:t xml:space="preserve">S Kate Devitt </w:t>
+      </w:r>
+      <w:r>
         <w:rPr>
           <w:rFonts w:eastAsia="MingLiU"/>
           <w:color w:val="000000"/>
           <w:lang w:val="en-GB"/>
         </w:rPr>
-      </w:pPr>
-      <w:r>
-        <w:rPr>
-          <w:rFonts w:eastAsia="MingLiU"/>
-          <w:b/>
-          <w:color w:val="000000"/>
-        </w:rPr>
-        <w:t xml:space="preserve">S Kate Devitt </w:t>
-      </w:r>
-      <w:r>
-        <w:rPr>
-          <w:rFonts w:eastAsia="MingLiU"/>
-          <w:color w:val="000000"/>
-          <w:lang w:val="en-GB"/>
-        </w:rPr>
         <w:t>is a philosopher and cognitive scientist working as a social and ethical robotics researcher for the Australian Defence Science and Technology Group. She is an Adjunct Fellow in the Co-Innovation Group, School of Information Technology and Electrical Engineering, University of Queensland. Her research includes: the ethics of data, barriers to the adoption of technologies, the trustworthiness of autonomous systems and philosophically designed tools for evidence-based, collective decision making.</w:t>
       </w:r>
     </w:p>
@@ -610,7 +612,7 @@
       <w:pPr>
         <w:pStyle w:val="Standard"/>
         <w:rPr>
-          <w:rFonts w:eastAsia="MingLiU"/>
+          <w:rFonts w:eastAsia="MingLiU" w:hint="eastAsia"/>
           <w:color w:val="000000"/>
           <w:lang w:val="en-GB"/>
         </w:rPr>
@@ -1422,17 +1424,7 @@
           <w:rFonts w:ascii="Times New Roman" w:hAnsi="Times New Roman" w:cs="Times New Roman"/>
           <w:color w:val="000000"/>
         </w:rPr>
-        <w:t>(Wongaibon/Ngiyampaa) is an Associate Professor and leader of the Aboriginal and Torres Strait Islan</w:t>
-      </w:r>
-      <w:bookmarkStart w:id="0" w:name="_GoBack"/>
-      <w:bookmarkEnd w:id="0"/>
-      <w:r>
-        <w:rPr>
-          <w:rStyle w:val="normaltextrun"/>
-          <w:rFonts w:ascii="Times New Roman" w:hAnsi="Times New Roman" w:cs="Times New Roman"/>
-          <w:color w:val="000000"/>
-        </w:rPr>
-        <w:t xml:space="preserve">der health program at the National Centre for Epidemiology and Population Health, Research School of Population Health, </w:t>
+        <w:t xml:space="preserve">(Wongaibon/Ngiyampaa) is an Associate Professor and leader of the Aboriginal and Torres Strait Islander health program at the National Centre for Epidemiology and Population Health, Research School of Population Health, </w:t>
       </w:r>
       <w:r>
         <w:rPr>

</xml_diff>